<commit_message>
Image 2 added in
</commit_message>
<xml_diff>
--- a/Sparkle Project/Doc2.docx
+++ b/Sparkle Project/Doc2.docx
@@ -2,6 +2,339 @@
 <file path=word/document.xml><?xml version="1.0" encoding="utf-8"?>
 <w:document xmlns:wpc="http://schemas.microsoft.com/office/word/2010/wordprocessingCanvas" xmlns:cx="http://schemas.microsoft.com/office/drawing/2014/chartex" xmlns:cx1="http://schemas.microsoft.com/office/drawing/2015/9/8/chartex" xmlns:cx2="http://schemas.microsoft.com/office/drawing/2015/10/21/chartex" xmlns:cx3="http://schemas.microsoft.com/office/drawing/2016/5/9/chartex" xmlns:cx4="http://schemas.microsoft.com/office/drawing/2016/5/10/chartex" xmlns:cx5="http://schemas.microsoft.com/office/drawing/2016/5/11/chartex" xmlns:cx6="http://schemas.microsoft.com/office/drawing/2016/5/12/chartex" xmlns:cx7="http://schemas.microsoft.com/office/drawing/2016/5/13/chartex" xmlns:cx8="http://schemas.microsoft.com/office/drawing/2016/5/14/chartex" xmlns:mc="http://schemas.openxmlformats.org/markup-compatibility/2006" xmlns:aink="http://schemas.microsoft.com/office/drawing/2016/ink" xmlns:am3d="http://schemas.microsoft.com/office/drawing/2017/model3d" xmlns:o="urn:schemas-microsoft-com:office:office" xmlns:r="http://schemas.openxmlformats.org/officeDocument/2006/relationships" xmlns:m="http://schemas.openxmlformats.org/officeDocument/2006/math" xmlns:v="urn:schemas-microsoft-com:vml" xmlns:wp14="http://schemas.microsoft.com/office/word/2010/wordprocessingDrawing" xmlns:wp="http://schemas.openxmlformats.org/drawingml/2006/wordprocessingDrawing" xmlns:w10="urn:schemas-microsoft-com:office:word" xmlns:w="http://schemas.openxmlformats.org/wordprocessingml/2006/main" xmlns:w14="http://schemas.microsoft.com/office/word/2010/wordml" xmlns:w15="http://schemas.microsoft.com/office/word/2012/wordml" xmlns:w16cex="http://schemas.microsoft.com/office/word/2018/wordml/cex" xmlns:w16cid="http://schemas.microsoft.com/office/word/2016/wordml/cid" xmlns:w16="http://schemas.microsoft.com/office/word/2018/wordml" xmlns:w16se="http://schemas.microsoft.com/office/word/2015/wordml/symex" xmlns:wpg="http://schemas.microsoft.com/office/word/2010/wordprocessingGroup" xmlns:wpi="http://schemas.microsoft.com/office/word/2010/wordprocessingInk" xmlns:wne="http://schemas.microsoft.com/office/word/2006/wordml" xmlns:wps="http://schemas.microsoft.com/office/word/2010/wordprocessingShape" mc:Ignorable="w14 w15 w16se w16cid w16 w16cex wp14">
   <w:body>
+    <w:p>
+      <w:r>
+        <w:drawing>
+          <wp:anchor distT="0" distB="0" distL="114300" distR="114300" simplePos="0" relativeHeight="251707392" behindDoc="0" locked="0" layoutInCell="1" allowOverlap="1" wp14:anchorId="0E343069" wp14:editId="573F483A">
+            <wp:simplePos x="0" y="0"/>
+            <wp:positionH relativeFrom="margin">
+              <wp:posOffset>2990850</wp:posOffset>
+            </wp:positionH>
+            <wp:positionV relativeFrom="paragraph">
+              <wp:posOffset>57150</wp:posOffset>
+            </wp:positionV>
+            <wp:extent cx="2743200" cy="2057400"/>
+            <wp:effectExtent l="38100" t="38100" r="38100" b="38100"/>
+            <wp:wrapNone/>
+            <wp:docPr id="194" name="Picture 8">
+              <a:extLst xmlns:a="http://schemas.openxmlformats.org/drawingml/2006/main">
+                <a:ext uri="{FF2B5EF4-FFF2-40B4-BE49-F238E27FC236}">
+                  <a16:creationId xmlns:a16="http://schemas.microsoft.com/office/drawing/2014/main" id="{EE690470-AB41-4C09-BBFE-96EA53CA2389}"/>
+                </a:ext>
+              </a:extLst>
+            </wp:docPr>
+            <wp:cNvGraphicFramePr>
+              <a:graphicFrameLocks xmlns:a="http://schemas.openxmlformats.org/drawingml/2006/main" noChangeAspect="1"/>
+            </wp:cNvGraphicFramePr>
+            <a:graphic xmlns:a="http://schemas.openxmlformats.org/drawingml/2006/main">
+              <a:graphicData uri="http://schemas.openxmlformats.org/drawingml/2006/picture">
+                <pic:pic xmlns:pic="http://schemas.openxmlformats.org/drawingml/2006/picture">
+                  <pic:nvPicPr>
+                    <pic:cNvPr id="9" name="Picture 8">
+                      <a:extLst>
+                        <a:ext uri="{FF2B5EF4-FFF2-40B4-BE49-F238E27FC236}">
+                          <a16:creationId xmlns:a16="http://schemas.microsoft.com/office/drawing/2014/main" id="{EE690470-AB41-4C09-BBFE-96EA53CA2389}"/>
+                        </a:ext>
+                      </a:extLst>
+                    </pic:cNvPr>
+                    <pic:cNvPicPr>
+                      <a:picLocks noChangeAspect="1"/>
+                    </pic:cNvPicPr>
+                  </pic:nvPicPr>
+                  <pic:blipFill>
+                    <a:blip r:embed="rId6" cstate="print">
+                      <a:extLst>
+                        <a:ext uri="{28A0092B-C50C-407E-A947-70E740481C1C}">
+                          <a14:useLocalDpi xmlns:a14="http://schemas.microsoft.com/office/drawing/2010/main" val="0"/>
+                        </a:ext>
+                      </a:extLst>
+                    </a:blip>
+                    <a:stretch>
+                      <a:fillRect/>
+                    </a:stretch>
+                  </pic:blipFill>
+                  <pic:spPr>
+                    <a:xfrm>
+                      <a:off x="0" y="0"/>
+                      <a:ext cx="2743200" cy="2057400"/>
+                    </a:xfrm>
+                    <a:prstGeom prst="rect">
+                      <a:avLst/>
+                    </a:prstGeom>
+                    <a:ln w="38100">
+                      <a:solidFill>
+                        <a:schemeClr val="accent5">
+                          <a:lumMod val="75000"/>
+                        </a:schemeClr>
+                      </a:solidFill>
+                    </a:ln>
+                  </pic:spPr>
+                </pic:pic>
+              </a:graphicData>
+            </a:graphic>
+            <wp14:sizeRelH relativeFrom="page">
+              <wp14:pctWidth>0</wp14:pctWidth>
+            </wp14:sizeRelH>
+            <wp14:sizeRelV relativeFrom="page">
+              <wp14:pctHeight>0</wp14:pctHeight>
+            </wp14:sizeRelV>
+          </wp:anchor>
+        </w:drawing>
+      </w:r>
+      <w:r>
+        <w:drawing>
+          <wp:anchor distT="0" distB="0" distL="114300" distR="114300" simplePos="0" relativeHeight="251706368" behindDoc="0" locked="0" layoutInCell="1" allowOverlap="1" wp14:anchorId="504DE006" wp14:editId="17096746">
+            <wp:simplePos x="0" y="0"/>
+            <wp:positionH relativeFrom="margin">
+              <wp:posOffset>0</wp:posOffset>
+            </wp:positionH>
+            <wp:positionV relativeFrom="paragraph">
+              <wp:posOffset>38099</wp:posOffset>
+            </wp:positionV>
+            <wp:extent cx="2806699" cy="2105025"/>
+            <wp:effectExtent l="38100" t="38100" r="32385" b="28575"/>
+            <wp:wrapNone/>
+            <wp:docPr id="193" name="Picture 4">
+              <a:extLst xmlns:a="http://schemas.openxmlformats.org/drawingml/2006/main">
+                <a:ext uri="{FF2B5EF4-FFF2-40B4-BE49-F238E27FC236}">
+                  <a16:creationId xmlns:a16="http://schemas.microsoft.com/office/drawing/2014/main" id="{9A1EA60D-7CCC-4B4E-9D04-A193F007061B}"/>
+                </a:ext>
+              </a:extLst>
+            </wp:docPr>
+            <wp:cNvGraphicFramePr>
+              <a:graphicFrameLocks xmlns:a="http://schemas.openxmlformats.org/drawingml/2006/main" noChangeAspect="1"/>
+            </wp:cNvGraphicFramePr>
+            <a:graphic xmlns:a="http://schemas.openxmlformats.org/drawingml/2006/main">
+              <a:graphicData uri="http://schemas.openxmlformats.org/drawingml/2006/picture">
+                <pic:pic xmlns:pic="http://schemas.openxmlformats.org/drawingml/2006/picture">
+                  <pic:nvPicPr>
+                    <pic:cNvPr id="5" name="Picture 4">
+                      <a:extLst>
+                        <a:ext uri="{FF2B5EF4-FFF2-40B4-BE49-F238E27FC236}">
+                          <a16:creationId xmlns:a16="http://schemas.microsoft.com/office/drawing/2014/main" id="{9A1EA60D-7CCC-4B4E-9D04-A193F007061B}"/>
+                        </a:ext>
+                      </a:extLst>
+                    </pic:cNvPr>
+                    <pic:cNvPicPr>
+                      <a:picLocks noChangeAspect="1"/>
+                    </pic:cNvPicPr>
+                  </pic:nvPicPr>
+                  <pic:blipFill>
+                    <a:blip r:embed="rId7" cstate="print">
+                      <a:extLst>
+                        <a:ext uri="{28A0092B-C50C-407E-A947-70E740481C1C}">
+                          <a14:useLocalDpi xmlns:a14="http://schemas.microsoft.com/office/drawing/2010/main" val="0"/>
+                        </a:ext>
+                      </a:extLst>
+                    </a:blip>
+                    <a:stretch>
+                      <a:fillRect/>
+                    </a:stretch>
+                  </pic:blipFill>
+                  <pic:spPr>
+                    <a:xfrm>
+                      <a:off x="0" y="0"/>
+                      <a:ext cx="2810832" cy="2108125"/>
+                    </a:xfrm>
+                    <a:prstGeom prst="rect">
+                      <a:avLst/>
+                    </a:prstGeom>
+                    <a:ln w="38100">
+                      <a:solidFill>
+                        <a:schemeClr val="accent6">
+                          <a:lumMod val="50000"/>
+                        </a:schemeClr>
+                      </a:solidFill>
+                    </a:ln>
+                  </pic:spPr>
+                </pic:pic>
+              </a:graphicData>
+            </a:graphic>
+            <wp14:sizeRelH relativeFrom="page">
+              <wp14:pctWidth>0</wp14:pctWidth>
+            </wp14:sizeRelH>
+            <wp14:sizeRelV relativeFrom="page">
+              <wp14:pctHeight>0</wp14:pctHeight>
+            </wp14:sizeRelV>
+          </wp:anchor>
+        </w:drawing>
+      </w:r>
+    </w:p>
+    <w:p/>
+    <w:p/>
+    <w:p/>
+    <w:p/>
+    <w:p/>
+    <w:p/>
+    <w:p>
+      <w:bookmarkStart w:id="0" w:name="_GoBack"/>
+      <w:bookmarkEnd w:id="0"/>
+    </w:p>
+    <w:p>
+      <w:r>
+        <w:rPr>
+          <w:noProof/>
+        </w:rPr>
+        <w:drawing>
+          <wp:anchor distT="0" distB="0" distL="114300" distR="114300" simplePos="0" relativeHeight="251709440" behindDoc="0" locked="0" layoutInCell="1" allowOverlap="1" wp14:anchorId="4D3179A5" wp14:editId="566BDCFA">
+            <wp:simplePos x="0" y="0"/>
+            <wp:positionH relativeFrom="column">
+              <wp:posOffset>2990850</wp:posOffset>
+            </wp:positionH>
+            <wp:positionV relativeFrom="paragraph">
+              <wp:posOffset>51435</wp:posOffset>
+            </wp:positionV>
+            <wp:extent cx="2781300" cy="2085975"/>
+            <wp:effectExtent l="38100" t="38100" r="38100" b="47625"/>
+            <wp:wrapNone/>
+            <wp:docPr id="196" name="Picture 196"/>
+            <wp:cNvGraphicFramePr>
+              <a:graphicFrameLocks xmlns:a="http://schemas.openxmlformats.org/drawingml/2006/main" noChangeAspect="1"/>
+            </wp:cNvGraphicFramePr>
+            <a:graphic xmlns:a="http://schemas.openxmlformats.org/drawingml/2006/main">
+              <a:graphicData uri="http://schemas.openxmlformats.org/drawingml/2006/picture">
+                <pic:pic xmlns:pic="http://schemas.openxmlformats.org/drawingml/2006/picture">
+                  <pic:nvPicPr>
+                    <pic:cNvPr id="0" name="Picture 3"/>
+                    <pic:cNvPicPr>
+                      <a:picLocks noChangeAspect="1" noChangeArrowheads="1"/>
+                    </pic:cNvPicPr>
+                  </pic:nvPicPr>
+                  <pic:blipFill>
+                    <a:blip r:embed="rId8" cstate="print">
+                      <a:extLst>
+                        <a:ext uri="{28A0092B-C50C-407E-A947-70E740481C1C}">
+                          <a14:useLocalDpi xmlns:a14="http://schemas.microsoft.com/office/drawing/2010/main" val="0"/>
+                        </a:ext>
+                      </a:extLst>
+                    </a:blip>
+                    <a:srcRect/>
+                    <a:stretch>
+                      <a:fillRect/>
+                    </a:stretch>
+                  </pic:blipFill>
+                  <pic:spPr bwMode="auto">
+                    <a:xfrm>
+                      <a:off x="0" y="0"/>
+                      <a:ext cx="2781300" cy="2085975"/>
+                    </a:xfrm>
+                    <a:prstGeom prst="rect">
+                      <a:avLst/>
+                    </a:prstGeom>
+                    <a:noFill/>
+                    <a:ln w="38100">
+                      <a:solidFill>
+                        <a:schemeClr val="accent6">
+                          <a:lumMod val="50000"/>
+                        </a:schemeClr>
+                      </a:solidFill>
+                    </a:ln>
+                  </pic:spPr>
+                </pic:pic>
+              </a:graphicData>
+            </a:graphic>
+            <wp14:sizeRelH relativeFrom="page">
+              <wp14:pctWidth>0</wp14:pctWidth>
+            </wp14:sizeRelH>
+            <wp14:sizeRelV relativeFrom="page">
+              <wp14:pctHeight>0</wp14:pctHeight>
+            </wp14:sizeRelV>
+          </wp:anchor>
+        </w:drawing>
+      </w:r>
+      <w:r>
+        <w:rPr>
+          <w:noProof/>
+        </w:rPr>
+        <w:drawing>
+          <wp:anchor distT="0" distB="0" distL="114300" distR="114300" simplePos="0" relativeHeight="251708416" behindDoc="0" locked="0" layoutInCell="1" allowOverlap="1" wp14:anchorId="3105FE00" wp14:editId="54797210">
+            <wp:simplePos x="0" y="0"/>
+            <wp:positionH relativeFrom="column">
+              <wp:posOffset>-12700</wp:posOffset>
+            </wp:positionH>
+            <wp:positionV relativeFrom="paragraph">
+              <wp:posOffset>51435</wp:posOffset>
+            </wp:positionV>
+            <wp:extent cx="2818765" cy="2114074"/>
+            <wp:effectExtent l="38100" t="38100" r="38735" b="38735"/>
+            <wp:wrapNone/>
+            <wp:docPr id="195" name="Picture 195"/>
+            <wp:cNvGraphicFramePr>
+              <a:graphicFrameLocks xmlns:a="http://schemas.openxmlformats.org/drawingml/2006/main" noChangeAspect="1"/>
+            </wp:cNvGraphicFramePr>
+            <a:graphic xmlns:a="http://schemas.openxmlformats.org/drawingml/2006/main">
+              <a:graphicData uri="http://schemas.openxmlformats.org/drawingml/2006/picture">
+                <pic:pic xmlns:pic="http://schemas.openxmlformats.org/drawingml/2006/picture">
+                  <pic:nvPicPr>
+                    <pic:cNvPr id="0" name="Picture 1"/>
+                    <pic:cNvPicPr>
+                      <a:picLocks noChangeAspect="1" noChangeArrowheads="1"/>
+                    </pic:cNvPicPr>
+                  </pic:nvPicPr>
+                  <pic:blipFill>
+                    <a:blip r:embed="rId9" cstate="print">
+                      <a:extLst>
+                        <a:ext uri="{28A0092B-C50C-407E-A947-70E740481C1C}">
+                          <a14:useLocalDpi xmlns:a14="http://schemas.microsoft.com/office/drawing/2010/main" val="0"/>
+                        </a:ext>
+                      </a:extLst>
+                    </a:blip>
+                    <a:srcRect/>
+                    <a:stretch>
+                      <a:fillRect/>
+                    </a:stretch>
+                  </pic:blipFill>
+                  <pic:spPr bwMode="auto">
+                    <a:xfrm>
+                      <a:off x="0" y="0"/>
+                      <a:ext cx="2818765" cy="2114074"/>
+                    </a:xfrm>
+                    <a:prstGeom prst="rect">
+                      <a:avLst/>
+                    </a:prstGeom>
+                    <a:noFill/>
+                    <a:ln w="38100">
+                      <a:solidFill>
+                        <a:schemeClr val="accent5">
+                          <a:lumMod val="75000"/>
+                        </a:schemeClr>
+                      </a:solidFill>
+                    </a:ln>
+                  </pic:spPr>
+                </pic:pic>
+              </a:graphicData>
+            </a:graphic>
+            <wp14:sizeRelH relativeFrom="page">
+              <wp14:pctWidth>0</wp14:pctWidth>
+            </wp14:sizeRelH>
+            <wp14:sizeRelV relativeFrom="page">
+              <wp14:pctHeight>0</wp14:pctHeight>
+            </wp14:sizeRelV>
+          </wp:anchor>
+        </w:drawing>
+      </w:r>
+    </w:p>
+    <w:p/>
+    <w:p/>
+    <w:p/>
+    <w:p/>
+    <w:p/>
+    <w:p/>
+    <w:p/>
+    <w:p/>
+    <w:p/>
+    <w:p/>
+    <w:p/>
+    <w:p/>
+    <w:p/>
+    <w:p/>
+    <w:p/>
+    <w:p/>
+    <w:p/>
+    <w:p/>
+    <w:p/>
+    <w:p/>
+    <w:p/>
     <w:p>
       <w:r>
         <w:drawing>
@@ -42,7 +375,7 @@
                     </pic:cNvPicPr>
                   </pic:nvPicPr>
                   <pic:blipFill>
-                    <a:blip r:embed="rId6" cstate="print">
+                    <a:blip r:embed="rId10" cstate="print">
                       <a:extLst>
                         <a:ext uri="{28A0092B-C50C-407E-A947-70E740481C1C}">
                           <a14:useLocalDpi xmlns:a14="http://schemas.microsoft.com/office/drawing/2010/main" val="0"/>
@@ -156,7 +489,7 @@
           </mc:Choice>
           <mc:Fallback>
             <w:pict>
-              <v:shapetype w14:anchorId="43B9E132" id="_x0000_t32" coordsize="21600,21600" o:spt="32" o:oned="t" path="m,l21600,21600e" filled="f">
+              <v:shapetype w14:anchorId="430FE83E" id="_x0000_t32" coordsize="21600,21600" o:spt="32" o:oned="t" path="m,l21600,21600e" filled="f">
                 <v:path arrowok="t" fillok="f" o:connecttype="none"/>
                 <o:lock v:ext="edit" shapetype="t"/>
               </v:shapetype>
@@ -231,7 +564,7 @@
           </mc:Choice>
           <mc:Fallback>
             <w:pict>
-              <v:oval w14:anchorId="020EFBDA" id="Oval 8" o:spid="_x0000_s1026" style="position:absolute;margin-left:162.5pt;margin-top:2.4pt;width:21.5pt;height:18.65pt;z-index:251689984;visibility:visible;mso-wrap-style:square;mso-wrap-distance-left:9pt;mso-wrap-distance-top:0;mso-wrap-distance-right:9pt;mso-wrap-distance-bottom:0;mso-position-horizontal:absolute;mso-position-horizontal-relative:text;mso-position-vertical:absolute;mso-position-vertical-relative:text;v-text-anchor:middle" o:gfxdata="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" filled="f" strokecolor="#2e74b5 [2408]" strokeweight="4.5pt">
+              <v:oval w14:anchorId="042C04CA" id="Oval 8" o:spid="_x0000_s1026" style="position:absolute;margin-left:162.5pt;margin-top:2.4pt;width:21.5pt;height:18.65pt;z-index:251689984;visibility:visible;mso-wrap-style:square;mso-wrap-distance-left:9pt;mso-wrap-distance-top:0;mso-wrap-distance-right:9pt;mso-wrap-distance-bottom:0;mso-position-horizontal:absolute;mso-position-horizontal-relative:text;mso-position-vertical:absolute;mso-position-vertical-relative:text;v-text-anchor:middle" o:gfxdata="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" filled="f" strokecolor="#2e74b5 [2408]" strokeweight="4.5pt">
                 <v:stroke joinstyle="miter"/>
               </v:oval>
             </w:pict>
@@ -279,7 +612,7 @@
                     </pic:cNvPicPr>
                   </pic:nvPicPr>
                   <pic:blipFill rotWithShape="1">
-                    <a:blip r:embed="rId7"/>
+                    <a:blip r:embed="rId11"/>
                     <a:srcRect l="42176" t="26861" r="20615" b="29862"/>
                     <a:stretch/>
                   </pic:blipFill>
@@ -514,7 +847,7 @@
           </mc:Choice>
           <mc:Fallback>
             <w:pict>
-              <v:shapetype w14:anchorId="470F7AD5" id="_x0000_t5" coordsize="21600,21600" o:spt="5" adj="10800" path="m@0,l,21600r21600,xe">
+              <v:shapetype w14:anchorId="557DBEE7" id="_x0000_t5" coordsize="21600,21600" o:spt="5" adj="10800" path="m@0,l,21600r21600,xe">
                 <v:stroke joinstyle="miter"/>
                 <v:formulas>
                   <v:f eqn="val #0"/>
@@ -602,7 +935,7 @@
           </mc:Choice>
           <mc:Fallback>
             <w:pict>
-              <v:shape w14:anchorId="041342A1" id="Star: 5 Points 11" o:spid="_x0000_s1026" style="position:absolute;margin-left:354.5pt;margin-top:15.55pt;width:10.75pt;height:12pt;z-index:251696128;visibility:visible;mso-wrap-style:square;mso-width-percent:0;mso-height-percent:0;mso-wrap-distance-left:9pt;mso-wrap-distance-top:0;mso-wrap-distance-right:9pt;mso-wrap-distance-bottom:0;mso-position-horizontal:absolute;mso-position-horizontal-relative:text;mso-position-vertical:absolute;mso-position-vertical-relative:text;mso-width-percent:0;mso-height-percent:0;mso-width-relative:margin;mso-height-relative:margin;v-text-anchor:middle" coordsize="136693,152400" o:gfxdata="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" path="m,58211r52212,1l68347,,84481,58212r52212,-1l94452,94188r16135,58212l68347,116422,26106,152400,42241,94188,,58211xe" fillcolor="#630" strokecolor="#630" strokeweight="3pt">
+              <v:shape w14:anchorId="064A06DC" id="Star: 5 Points 11" o:spid="_x0000_s1026" style="position:absolute;margin-left:354.5pt;margin-top:15.55pt;width:10.75pt;height:12pt;z-index:251696128;visibility:visible;mso-wrap-style:square;mso-width-percent:0;mso-height-percent:0;mso-wrap-distance-left:9pt;mso-wrap-distance-top:0;mso-wrap-distance-right:9pt;mso-wrap-distance-bottom:0;mso-position-horizontal:absolute;mso-position-horizontal-relative:text;mso-position-vertical:absolute;mso-position-vertical-relative:text;mso-width-percent:0;mso-height-percent:0;mso-width-relative:margin;mso-height-relative:margin;v-text-anchor:middle" coordsize="136693,152400" o:gfxdata="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" path="m,58211r52212,1l68347,,84481,58212r52212,-1l94452,94188r16135,58212l68347,116422,26106,152400,42241,94188,,58211xe" fillcolor="#630" strokecolor="#630" strokeweight="3pt">
                 <v:stroke joinstyle="miter"/>
                 <v:path arrowok="t" o:connecttype="custom" o:connectlocs="0,58211;52212,58212;68347,0;84481,58212;136693,58211;94452,94188;110587,152400;68347,116422;26106,152400;42241,94188;0,58211" o:connectangles="0,0,0,0,0,0,0,0,0,0,0"/>
               </v:shape>
@@ -777,7 +1110,7 @@
           </mc:Choice>
           <mc:Fallback>
             <w:pict>
-              <v:shape w14:anchorId="3BE0AA62" id="Star: 5 Points 11" o:spid="_x0000_s1026" style="position:absolute;margin-left:-25.75pt;margin-top:13.05pt;width:10.75pt;height:12pt;z-index:251703296;visibility:visible;mso-wrap-style:square;mso-width-percent:0;mso-height-percent:0;mso-wrap-distance-left:9pt;mso-wrap-distance-top:0;mso-wrap-distance-right:9pt;mso-wrap-distance-bottom:0;mso-position-horizontal:absolute;mso-position-horizontal-relative:text;mso-position-vertical:absolute;mso-position-vertical-relative:text;mso-width-percent:0;mso-height-percent:0;mso-width-relative:margin;mso-height-relative:margin;v-text-anchor:middle" coordsize="136693,152400" o:gfxdata="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" path="m,58211r52212,1l68347,,84481,58212r52212,-1l94452,94188r16135,58212l68347,116422,26106,152400,42241,94188,,58211xe" fillcolor="#630" strokecolor="#630" strokeweight="3pt">
+              <v:shape w14:anchorId="0FC5072F" id="Star: 5 Points 11" o:spid="_x0000_s1026" style="position:absolute;margin-left:-25.75pt;margin-top:13.05pt;width:10.75pt;height:12pt;z-index:251703296;visibility:visible;mso-wrap-style:square;mso-width-percent:0;mso-height-percent:0;mso-wrap-distance-left:9pt;mso-wrap-distance-top:0;mso-wrap-distance-right:9pt;mso-wrap-distance-bottom:0;mso-position-horizontal:absolute;mso-position-horizontal-relative:text;mso-position-vertical:absolute;mso-position-vertical-relative:text;mso-width-percent:0;mso-height-percent:0;mso-width-relative:margin;mso-height-relative:margin;v-text-anchor:middle" coordsize="136693,152400" o:gfxdata="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" path="m,58211r52212,1l68347,,84481,58212r52212,-1l94452,94188r16135,58212l68347,116422,26106,152400,42241,94188,,58211xe" fillcolor="#630" strokecolor="#630" strokeweight="3pt">
                 <v:stroke joinstyle="miter"/>
                 <v:path arrowok="t" o:connecttype="custom" o:connectlocs="0,58211;52212,58212;68347,0;84481,58212;136693,58211;94452,94188;110587,152400;68347,116422;26106,152400;42241,94188;0,58211" o:connectangles="0,0,0,0,0,0,0,0,0,0,0"/>
               </v:shape>
@@ -943,17 +1276,14 @@
           </mc:Choice>
           <mc:Fallback>
             <w:pict>
-              <v:shape w14:anchorId="1D704635" id="Isosceles Triangle 2" o:spid="_x0000_s1026" type="#_x0000_t5" style="position:absolute;margin-left:-27.25pt;margin-top:25.05pt;width:12.5pt;height:15.8pt;z-index:251705344;visibility:visible;mso-wrap-style:square;mso-width-percent:0;mso-height-percent:0;mso-wrap-distance-left:9pt;mso-wrap-distance-top:0;mso-wrap-distance-right:9pt;mso-wrap-distance-bottom:0;mso-position-horizontal:absolute;mso-position-horizontal-relative:text;mso-position-vertical:absolute;mso-position-vertical-relative:text;mso-width-percent:0;mso-height-percent:0;mso-width-relative:margin;mso-height-relative:margin;v-text-anchor:middle" o:gfxdata="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" fillcolor="#4472c4 [3204]" strokecolor="#1f3763 [1604]" strokeweight="1pt"/>
+              <v:shape w14:anchorId="2E796FDE" id="Isosceles Triangle 2" o:spid="_x0000_s1026" type="#_x0000_t5" style="position:absolute;margin-left:-27.25pt;margin-top:25.05pt;width:12.5pt;height:15.8pt;z-index:251705344;visibility:visible;mso-wrap-style:square;mso-width-percent:0;mso-height-percent:0;mso-wrap-distance-left:9pt;mso-wrap-distance-top:0;mso-wrap-distance-right:9pt;mso-wrap-distance-bottom:0;mso-position-horizontal:absolute;mso-position-horizontal-relative:text;mso-position-vertical:absolute;mso-position-vertical-relative:text;mso-width-percent:0;mso-height-percent:0;mso-width-relative:margin;mso-height-relative:margin;v-text-anchor:middle" o:gfxdata="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" fillcolor="#4472c4 [3204]" strokecolor="#1f3763 [1604]" strokeweight="1pt"/>
             </w:pict>
           </mc:Fallback>
         </mc:AlternateContent>
       </w:r>
     </w:p>
     <w:p/>
-    <w:p>
-      <w:bookmarkStart w:id="0" w:name="_GoBack"/>
-      <w:bookmarkEnd w:id="0"/>
-    </w:p>
+    <w:p/>
     <w:p/>
     <w:p/>
     <w:p/>
@@ -1130,7 +1460,7 @@
           </mc:Choice>
           <mc:Fallback>
             <w:pict>
-              <v:line w14:anchorId="57428CC1" id="Straight Connector 2" o:spid="_x0000_s1026" style="position:absolute;flip:y;z-index:251667456;visibility:visible;mso-wrap-style:square;mso-width-percent:0;mso-height-percent:0;mso-wrap-distance-left:9pt;mso-wrap-distance-top:0;mso-wrap-distance-right:9pt;mso-wrap-distance-bottom:0;mso-position-horizontal:absolute;mso-position-horizontal-relative:text;mso-position-vertical:absolute;mso-position-vertical-relative:text;mso-width-percent:0;mso-height-percent:0;mso-width-relative:margin;mso-height-relative:margin" from="34.5pt,48.75pt" to="67.5pt,50.25pt" o:gfxdata="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" strokecolor="#7030a0" strokeweight="2.25pt">
+              <v:line w14:anchorId="7CF9F844" id="Straight Connector 2" o:spid="_x0000_s1026" style="position:absolute;flip:y;z-index:251667456;visibility:visible;mso-wrap-style:square;mso-width-percent:0;mso-height-percent:0;mso-wrap-distance-left:9pt;mso-wrap-distance-top:0;mso-wrap-distance-right:9pt;mso-wrap-distance-bottom:0;mso-position-horizontal:absolute;mso-position-horizontal-relative:text;mso-position-vertical:absolute;mso-position-vertical-relative:text;mso-width-percent:0;mso-height-percent:0;mso-width-relative:margin;mso-height-relative:margin" from="34.5pt,48.75pt" to="67.5pt,50.25pt" o:gfxdata="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" strokecolor="#7030a0" strokeweight="2.25pt">
                 <v:stroke joinstyle="miter"/>
               </v:line>
             </w:pict>
@@ -1215,11 +1545,7 @@
           </mc:Choice>
           <mc:Fallback>
             <w:pict>
-              <v:shapetype w14:anchorId="1ED52A90" id="_x0000_t202" coordsize="21600,21600" o:spt="202" path="m,l,21600r21600,l21600,xe">
-                <v:stroke joinstyle="miter"/>
-                <v:path gradientshapeok="t" o:connecttype="rect"/>
-              </v:shapetype>
-              <v:shape id="Text Box 2" o:spid="_x0000_s1026" type="#_x0000_t202" style="position:absolute;margin-left:287.25pt;margin-top:143.25pt;width:57.75pt;height:110.6pt;z-index:251665408;visibility:visible;mso-wrap-style:square;mso-width-percent:0;mso-height-percent:200;mso-wrap-distance-left:9pt;mso-wrap-distance-top:3.6pt;mso-wrap-distance-right:9pt;mso-wrap-distance-bottom:3.6pt;mso-position-horizontal:absolute;mso-position-horizontal-relative:text;mso-position-vertical:absolute;mso-position-vertical-relative:text;mso-width-percent:0;mso-height-percent:200;mso-width-relative:margin;mso-height-relative:margin;v-text-anchor:top" o:gfxdata="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" filled="f" stroked="f">
+              <v:shape w14:anchorId="1ED52A90" id="_x0000_s1030" type="#_x0000_t202" style="position:absolute;margin-left:287.25pt;margin-top:143.25pt;width:57.75pt;height:110.6pt;z-index:251665408;visibility:visible;mso-wrap-style:square;mso-width-percent:0;mso-height-percent:200;mso-wrap-distance-left:9pt;mso-wrap-distance-top:3.6pt;mso-wrap-distance-right:9pt;mso-wrap-distance-bottom:3.6pt;mso-position-horizontal:absolute;mso-position-horizontal-relative:text;mso-position-vertical:absolute;mso-position-vertical-relative:text;mso-width-percent:0;mso-height-percent:200;mso-width-relative:margin;mso-height-relative:margin;v-text-anchor:top" o:gfxdata="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" filled="f" stroked="f">
                 <v:textbox style="mso-fit-shape-to-text:t">
                   <w:txbxContent>
                     <w:p>
@@ -1232,25 +1558,7 @@
                         <w:rPr>
                           <w:color w:val="FF0000"/>
                         </w:rPr>
-                        <w:t>5</w:t>
-                      </w:r>
-                      <w:r>
-                        <w:rPr>
-                          <w:color w:val="FF0000"/>
-                        </w:rPr>
-                        <w:t>.9</w:t>
-                      </w:r>
-                      <w:r>
-                        <w:rPr>
-                          <w:color w:val="FF0000"/>
-                        </w:rPr>
-                        <w:t>5</w:t>
-                      </w:r>
-                      <w:r>
-                        <w:rPr>
-                          <w:color w:val="FF0000"/>
-                        </w:rPr>
-                        <w:t xml:space="preserve"> mm</w:t>
+                        <w:t>5.95 mm</w:t>
                       </w:r>
                     </w:p>
                   </w:txbxContent>
@@ -1412,7 +1720,7 @@
           </mc:Choice>
           <mc:Fallback>
             <w:pict>
-              <v:shape w14:anchorId="48766F40" id="_x0000_s1027" type="#_x0000_t202" style="position:absolute;margin-left:162.75pt;margin-top:33pt;width:57.75pt;height:110.6pt;z-index:251661312;visibility:visible;mso-wrap-style:square;mso-width-percent:0;mso-height-percent:200;mso-wrap-distance-left:9pt;mso-wrap-distance-top:3.6pt;mso-wrap-distance-right:9pt;mso-wrap-distance-bottom:3.6pt;mso-position-horizontal:absolute;mso-position-horizontal-relative:text;mso-position-vertical:absolute;mso-position-vertical-relative:text;mso-width-percent:0;mso-height-percent:200;mso-width-relative:margin;mso-height-relative:margin;v-text-anchor:top" o:gfxdata="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" filled="f" stroked="f">
+              <v:shape w14:anchorId="48766F40" id="_x0000_s1031" type="#_x0000_t202" style="position:absolute;margin-left:162.75pt;margin-top:33pt;width:57.75pt;height:110.6pt;z-index:251661312;visibility:visible;mso-wrap-style:square;mso-width-percent:0;mso-height-percent:200;mso-wrap-distance-left:9pt;mso-wrap-distance-top:3.6pt;mso-wrap-distance-right:9pt;mso-wrap-distance-bottom:3.6pt;mso-position-horizontal:absolute;mso-position-horizontal-relative:text;mso-position-vertical:absolute;mso-position-vertical-relative:text;mso-width-percent:0;mso-height-percent:200;mso-width-relative:margin;mso-height-relative:margin;v-text-anchor:top" o:gfxdata="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" filled="f" stroked="f">
                 <v:textbox style="mso-fit-shape-to-text:t">
                   <w:txbxContent>
                     <w:p>
@@ -1527,11 +1835,11 @@
                     </pic:cNvPicPr>
                   </pic:nvPicPr>
                   <pic:blipFill rotWithShape="1">
-                    <a:blip r:embed="rId8">
+                    <a:blip r:embed="rId12">
                       <a:extLst>
                         <a:ext uri="{BEBA8EAE-BF5A-486C-A8C5-ECC9F3942E4B}">
                           <a14:imgProps xmlns:a14="http://schemas.microsoft.com/office/drawing/2010/main">
-                            <a14:imgLayer r:embed="rId9">
+                            <a14:imgLayer r:embed="rId13">
                               <a14:imgEffect>
                                 <a14:sharpenSoften amount="50000"/>
                               </a14:imgEffect>
@@ -1598,11 +1906,11 @@
                     </pic:cNvPicPr>
                   </pic:nvPicPr>
                   <pic:blipFill rotWithShape="1">
-                    <a:blip r:embed="rId10">
+                    <a:blip r:embed="rId14">
                       <a:extLst>
                         <a:ext uri="{BEBA8EAE-BF5A-486C-A8C5-ECC9F3942E4B}">
                           <a14:imgProps xmlns:a14="http://schemas.microsoft.com/office/drawing/2010/main">
-                            <a14:imgLayer r:embed="rId11">
+                            <a14:imgLayer r:embed="rId15">
                               <a14:imgEffect>
                                 <a14:sharpenSoften amount="50000"/>
                               </a14:imgEffect>
@@ -1666,11 +1974,11 @@
                     </pic:cNvPicPr>
                   </pic:nvPicPr>
                   <pic:blipFill rotWithShape="1">
-                    <a:blip r:embed="rId12" cstate="print">
+                    <a:blip r:embed="rId16" cstate="print">
                       <a:extLst>
                         <a:ext uri="{BEBA8EAE-BF5A-486C-A8C5-ECC9F3942E4B}">
                           <a14:imgProps xmlns:a14="http://schemas.microsoft.com/office/drawing/2010/main">
-                            <a14:imgLayer r:embed="rId13">
+                            <a14:imgLayer r:embed="rId17">
                               <a14:imgEffect>
                                 <a14:brightnessContrast bright="40000" contrast="20000"/>
                               </a14:imgEffect>
@@ -1714,7 +2022,6 @@
     <w:p/>
     <w:p>
       <w:r>
-        <w:lastRenderedPageBreak/>
         <w:drawing>
           <wp:anchor distT="0" distB="0" distL="114300" distR="114300" simplePos="0" relativeHeight="251672576" behindDoc="0" locked="0" layoutInCell="1" allowOverlap="1" wp14:anchorId="54777D16" wp14:editId="5B64F35E">
             <wp:simplePos x="0" y="0"/>
@@ -1753,7 +2060,7 @@
                     </pic:cNvPicPr>
                   </pic:nvPicPr>
                   <pic:blipFill>
-                    <a:blip r:embed="rId14">
+                    <a:blip r:embed="rId18">
                       <a:extLst>
                         <a:ext uri="{28A0092B-C50C-407E-A947-70E740481C1C}">
                           <a14:useLocalDpi xmlns:a14="http://schemas.microsoft.com/office/drawing/2010/main" val="0"/>
@@ -1833,7 +2140,7 @@
                     </pic:cNvPicPr>
                   </pic:nvPicPr>
                   <pic:blipFill>
-                    <a:blip r:embed="rId15" cstate="print">
+                    <a:blip r:embed="rId19" cstate="print">
                       <a:extLst>
                         <a:ext uri="{28A0092B-C50C-407E-A947-70E740481C1C}">
                           <a14:useLocalDpi xmlns:a14="http://schemas.microsoft.com/office/drawing/2010/main" val="0"/>
@@ -1948,7 +2255,7 @@
           </mc:Choice>
           <mc:Fallback>
             <w:pict>
-              <v:shape w14:anchorId="2500BEA8" id="Straight Arrow Connector 7" o:spid="_x0000_s1026" type="#_x0000_t32" style="position:absolute;margin-left:129pt;margin-top:12pt;width:201.3pt;height:131.25pt;flip:x;z-index:251674624;visibility:visible;mso-wrap-style:square;mso-width-percent:0;mso-height-percent:0;mso-wrap-distance-left:9pt;mso-wrap-distance-top:0;mso-wrap-distance-right:9pt;mso-wrap-distance-bottom:0;mso-position-horizontal:absolute;mso-position-horizontal-relative:text;mso-position-vertical:absolute;mso-position-vertical-relative:text;mso-width-percent:0;mso-height-percent:0;mso-width-relative:margin;mso-height-relative:margin" o:gfxdata="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" strokecolor="#2e74b5 [2408]" strokeweight="4.5pt">
+              <v:shape w14:anchorId="25ADEAE0" id="Straight Arrow Connector 7" o:spid="_x0000_s1026" type="#_x0000_t32" style="position:absolute;margin-left:129pt;margin-top:12pt;width:201.3pt;height:131.25pt;flip:x;z-index:251674624;visibility:visible;mso-wrap-style:square;mso-width-percent:0;mso-height-percent:0;mso-wrap-distance-left:9pt;mso-wrap-distance-top:0;mso-wrap-distance-right:9pt;mso-wrap-distance-bottom:0;mso-position-horizontal:absolute;mso-position-horizontal-relative:text;mso-position-vertical:absolute;mso-position-vertical-relative:text;mso-width-percent:0;mso-height-percent:0;mso-width-relative:margin;mso-height-relative:margin" o:gfxdata="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" strokecolor="#2e74b5 [2408]" strokeweight="4.5pt">
                 <v:stroke endarrow="block" joinstyle="miter"/>
               </v:shape>
             </w:pict>
@@ -2024,7 +2331,7 @@
           </mc:Choice>
           <mc:Fallback>
             <w:pict>
-              <v:oval w14:anchorId="32E92A9E" id="Oval 5" o:spid="_x0000_s1026" style="position:absolute;margin-left:103.5pt;margin-top:105.75pt;width:25.5pt;height:26.25pt;z-index:251673600;visibility:visible;mso-wrap-style:square;mso-width-percent:0;mso-height-percent:0;mso-wrap-distance-left:9pt;mso-wrap-distance-top:0;mso-wrap-distance-right:9pt;mso-wrap-distance-bottom:0;mso-position-horizontal:absolute;mso-position-horizontal-relative:text;mso-position-vertical:absolute;mso-position-vertical-relative:text;mso-width-percent:0;mso-height-percent:0;mso-width-relative:margin;mso-height-relative:margin;v-text-anchor:middle" o:gfxdata="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" filled="f" strokecolor="#2e74b5 [2408]" strokeweight="4.5pt">
+              <v:oval w14:anchorId="3095F850" id="Oval 5" o:spid="_x0000_s1026" style="position:absolute;margin-left:103.5pt;margin-top:105.75pt;width:25.5pt;height:26.25pt;z-index:251673600;visibility:visible;mso-wrap-style:square;mso-width-percent:0;mso-height-percent:0;mso-wrap-distance-left:9pt;mso-wrap-distance-top:0;mso-wrap-distance-right:9pt;mso-wrap-distance-bottom:0;mso-position-horizontal:absolute;mso-position-horizontal-relative:text;mso-position-vertical:absolute;mso-position-vertical-relative:text;mso-width-percent:0;mso-height-percent:0;mso-width-relative:margin;mso-height-relative:margin;v-text-anchor:middle" o:gfxdata="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" filled="f" strokecolor="#2e74b5 [2408]" strokeweight="4.5pt">
                 <v:stroke joinstyle="miter"/>
               </v:oval>
             </w:pict>
@@ -2222,7 +2529,7 @@
           </mc:Choice>
           <mc:Fallback>
             <w:pict>
-              <v:shape w14:anchorId="1BCABEA8" id="Isosceles Triangle 15" o:spid="_x0000_s1026" type="#_x0000_t5" style="position:absolute;margin-left:337.5pt;margin-top:259.5pt;width:15pt;height:19.5pt;z-index:251678720;visibility:visible;mso-wrap-style:square;mso-width-percent:0;mso-height-percent:0;mso-wrap-distance-left:9pt;mso-wrap-distance-top:0;mso-wrap-distance-right:9pt;mso-wrap-distance-bottom:0;mso-position-horizontal:absolute;mso-position-horizontal-relative:text;mso-position-vertical:absolute;mso-position-vertical-relative:text;mso-width-percent:0;mso-height-percent:0;mso-width-relative:margin;mso-height-relative:margin;v-text-anchor:middle" o:gfxdata="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" fillcolor="red" strokecolor="red" strokeweight="3pt"/>
+              <v:shape w14:anchorId="62C8B822" id="Isosceles Triangle 15" o:spid="_x0000_s1026" type="#_x0000_t5" style="position:absolute;margin-left:337.5pt;margin-top:259.5pt;width:15pt;height:19.5pt;z-index:251678720;visibility:visible;mso-wrap-style:square;mso-width-percent:0;mso-height-percent:0;mso-wrap-distance-left:9pt;mso-wrap-distance-top:0;mso-wrap-distance-right:9pt;mso-wrap-distance-bottom:0;mso-position-horizontal:absolute;mso-position-horizontal-relative:text;mso-position-vertical:absolute;mso-position-vertical-relative:text;mso-width-percent:0;mso-height-percent:0;mso-width-relative:margin;mso-height-relative:margin;v-text-anchor:middle" o:gfxdata="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" fillcolor="red" strokecolor="red" strokeweight="3pt"/>
             </w:pict>
           </mc:Fallback>
         </mc:AlternateContent>
@@ -2302,7 +2609,7 @@
           </mc:Choice>
           <mc:Fallback>
             <w:pict>
-              <v:shape w14:anchorId="2FF5D053" id="Star: 5 Points 13" o:spid="_x0000_s1026" style="position:absolute;margin-left:336.75pt;margin-top:223.5pt;width:17.25pt;height:19.3pt;z-index:251676672;visibility:visible;mso-wrap-style:square;mso-width-percent:0;mso-height-percent:0;mso-wrap-distance-left:9pt;mso-wrap-distance-top:0;mso-wrap-distance-right:9pt;mso-wrap-distance-bottom:0;mso-position-horizontal:absolute;mso-position-horizontal-relative:text;mso-position-vertical:absolute;mso-position-vertical-relative:text;mso-width-percent:0;mso-height-percent:0;mso-width-relative:margin;mso-height-relative:margin;v-text-anchor:middle" coordsize="219075,245048" o:gfxdata="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" path="m,93600r83680,l109538,r25857,93600l219075,93600r-67699,57847l177235,245047,109538,187199,41840,245047,67699,151447,,93600xe" fillcolor="#630" strokecolor="#630" strokeweight="3pt">
+              <v:shape w14:anchorId="0768F062" id="Star: 5 Points 13" o:spid="_x0000_s1026" style="position:absolute;margin-left:336.75pt;margin-top:223.5pt;width:17.25pt;height:19.3pt;z-index:251676672;visibility:visible;mso-wrap-style:square;mso-width-percent:0;mso-height-percent:0;mso-wrap-distance-left:9pt;mso-wrap-distance-top:0;mso-wrap-distance-right:9pt;mso-wrap-distance-bottom:0;mso-position-horizontal:absolute;mso-position-horizontal-relative:text;mso-position-vertical:absolute;mso-position-vertical-relative:text;mso-width-percent:0;mso-height-percent:0;mso-width-relative:margin;mso-height-relative:margin;v-text-anchor:middle" coordsize="219075,245048" o:gfxdata="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" path="m,93600r83680,l109538,r25857,93600l219075,93600r-67699,57847l177235,245047,109538,187199,41840,245047,67699,151447,,93600xe" fillcolor="#630" strokecolor="#630" strokeweight="3pt">
                 <v:stroke joinstyle="miter"/>
                 <v:path arrowok="t" o:connecttype="custom" o:connectlocs="0,93600;83680,93600;109538,0;135395,93600;219075,93600;151376,151447;177235,245047;109538,187199;41840,245047;67699,151447;0,93600" o:connectangles="0,0,0,0,0,0,0,0,0,0,0"/>
               </v:shape>
@@ -2654,7 +2961,7 @@
           </mc:Choice>
           <mc:Fallback>
             <w:pict>
-              <v:line w14:anchorId="45FB8618" id="Straight Connector 17" o:spid="_x0000_s1026" style="position:absolute;z-index:251681792;visibility:visible;mso-wrap-style:square;mso-width-percent:0;mso-wrap-distance-left:9pt;mso-wrap-distance-top:0;mso-wrap-distance-right:9pt;mso-wrap-distance-bottom:0;mso-position-horizontal:absolute;mso-position-horizontal-relative:text;mso-position-vertical:absolute;mso-position-vertical-relative:text;mso-width-percent:0;mso-width-relative:margin" from="446.65pt,26.25pt" to="478.2pt,26.25pt" o:gfxdata="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" strokecolor="black [3213]" strokeweight="3pt">
+              <v:line w14:anchorId="7D1530E6" id="Straight Connector 17" o:spid="_x0000_s1026" style="position:absolute;z-index:251681792;visibility:visible;mso-wrap-style:square;mso-width-percent:0;mso-wrap-distance-left:9pt;mso-wrap-distance-top:0;mso-wrap-distance-right:9pt;mso-wrap-distance-bottom:0;mso-position-horizontal:absolute;mso-position-horizontal-relative:text;mso-position-vertical:absolute;mso-position-vertical-relative:text;mso-width-percent:0;mso-width-relative:margin" from="446.65pt,26.25pt" to="478.2pt,26.25pt" o:gfxdata="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" strokecolor="black [3213]" strokeweight="3pt">
                 <v:stroke joinstyle="miter"/>
                 <o:lock v:ext="edit" shapetype="f"/>
               </v:line>
@@ -2732,7 +3039,7 @@
           </mc:Choice>
           <mc:Fallback>
             <w:pict>
-              <v:shapetype w14:anchorId="1757C220" id="_x0000_t88" coordsize="21600,21600" o:spt="88" adj="1800,10800" path="m,qx10800@0l10800@2qy21600@11,10800@3l10800@1qy,21600e" filled="f">
+              <v:shapetype w14:anchorId="32512974" id="_x0000_t88" coordsize="21600,21600" o:spt="88" adj="1800,10800" path="m,qx10800@0l10800@2qy21600@11,10800@3l10800@1qy,21600e" filled="f">
                 <v:formulas>
                   <v:f eqn="val #0"/>
                   <v:f eqn="sum 21600 0 #0"/>
@@ -2835,7 +3142,7 @@
           </mc:Choice>
           <mc:Fallback>
             <w:pict>
-              <v:shape w14:anchorId="647E4F01" id="Isosceles Triangle 11" o:spid="_x0000_s1026" type="#_x0000_t5" style="position:absolute;margin-left:409.15pt;margin-top:4.5pt;width:11.25pt;height:14.6pt;z-index:251677696;visibility:visible;mso-wrap-style:square;mso-width-percent:0;mso-height-percent:0;mso-wrap-distance-left:9pt;mso-wrap-distance-top:0;mso-wrap-distance-right:9pt;mso-wrap-distance-bottom:0;mso-position-horizontal:absolute;mso-position-horizontal-relative:text;mso-position-vertical:absolute;mso-position-vertical-relative:text;mso-width-percent:0;mso-height-percent:0;mso-width-relative:margin;mso-height-relative:margin;v-text-anchor:middle" o:gfxdata="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" fillcolor="red" strokecolor="red" strokeweight="1pt"/>
+              <v:shape w14:anchorId="62FE3699" id="Isosceles Triangle 11" o:spid="_x0000_s1026" type="#_x0000_t5" style="position:absolute;margin-left:409.15pt;margin-top:4.5pt;width:11.25pt;height:14.6pt;z-index:251677696;visibility:visible;mso-wrap-style:square;mso-width-percent:0;mso-height-percent:0;mso-wrap-distance-left:9pt;mso-wrap-distance-top:0;mso-wrap-distance-right:9pt;mso-wrap-distance-bottom:0;mso-position-horizontal:absolute;mso-position-horizontal-relative:text;mso-position-vertical:absolute;mso-position-vertical-relative:text;mso-width-percent:0;mso-height-percent:0;mso-width-relative:margin;mso-height-relative:margin;v-text-anchor:middle" o:gfxdata="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" fillcolor="red" strokecolor="red" strokeweight="1pt"/>
             </w:pict>
           </mc:Fallback>
         </mc:AlternateContent>
@@ -2909,7 +3216,7 @@
           </mc:Choice>
           <mc:Fallback>
             <w:pict>
-              <v:shape w14:anchorId="1BF2A70B" id="Star: 5 Points 8" o:spid="_x0000_s1026" style="position:absolute;margin-left:408pt;margin-top:33pt;width:15pt;height:16.8pt;z-index:251675648;visibility:visible;mso-wrap-style:square;mso-width-percent:0;mso-height-percent:0;mso-wrap-distance-left:9pt;mso-wrap-distance-top:0;mso-wrap-distance-right:9pt;mso-wrap-distance-bottom:0;mso-position-horizontal:absolute;mso-position-horizontal-relative:text;mso-position-vertical:absolute;mso-position-vertical-relative:text;mso-width-percent:0;mso-height-percent:0;mso-width-relative:margin;mso-height-relative:margin;v-text-anchor:middle" coordsize="190500,213085" o:gfxdata="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" path="m,81391r72765,1l95250,r22485,81392l190500,81391r-58868,50302l154118,213084,95250,162781,36382,213084,58868,131693,,81391xe" fillcolor="#630" strokecolor="#630" strokeweight="1pt">
+              <v:shape w14:anchorId="6655206C" id="Star: 5 Points 8" o:spid="_x0000_s1026" style="position:absolute;margin-left:408pt;margin-top:33pt;width:15pt;height:16.8pt;z-index:251675648;visibility:visible;mso-wrap-style:square;mso-width-percent:0;mso-height-percent:0;mso-wrap-distance-left:9pt;mso-wrap-distance-top:0;mso-wrap-distance-right:9pt;mso-wrap-distance-bottom:0;mso-position-horizontal:absolute;mso-position-horizontal-relative:text;mso-position-vertical:absolute;mso-position-vertical-relative:text;mso-width-percent:0;mso-height-percent:0;mso-width-relative:margin;mso-height-relative:margin;v-text-anchor:middle" coordsize="190500,213085" o:gfxdata="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" path="m,81391r72765,1l95250,r22485,81392l190500,81391r-58868,50302l154118,213084,95250,162781,36382,213084,58868,131693,,81391xe" fillcolor="#630" strokecolor="#630" strokeweight="1pt">
                 <v:stroke joinstyle="miter"/>
                 <v:path arrowok="t" o:connecttype="custom" o:connectlocs="0,81391;72765,81392;95250,0;117735,81392;190500,81391;131632,131693;154118,213084;95250,162781;36382,213084;58868,131693;0,81391" o:connectangles="0,0,0,0,0,0,0,0,0,0,0"/>
               </v:shape>

</xml_diff>

<commit_message>
Some more images added
</commit_message>
<xml_diff>
--- a/Sparkle Project/Doc2.docx
+++ b/Sparkle Project/Doc2.docx
@@ -166,10 +166,7 @@
     <w:p/>
     <w:p/>
     <w:p/>
-    <w:p>
-      <w:bookmarkStart w:id="0" w:name="_GoBack"/>
-      <w:bookmarkEnd w:id="0"/>
-    </w:p>
+    <w:p/>
     <w:p>
       <w:r>
         <w:rPr>
@@ -489,7 +486,7 @@
           </mc:Choice>
           <mc:Fallback>
             <w:pict>
-              <v:shapetype w14:anchorId="430FE83E" id="_x0000_t32" coordsize="21600,21600" o:spt="32" o:oned="t" path="m,l21600,21600e" filled="f">
+              <v:shapetype w14:anchorId="1871EA0E" id="_x0000_t32" coordsize="21600,21600" o:spt="32" o:oned="t" path="m,l21600,21600e" filled="f">
                 <v:path arrowok="t" fillok="f" o:connecttype="none"/>
                 <o:lock v:ext="edit" shapetype="t"/>
               </v:shapetype>
@@ -564,7 +561,7 @@
           </mc:Choice>
           <mc:Fallback>
             <w:pict>
-              <v:oval w14:anchorId="042C04CA" id="Oval 8" o:spid="_x0000_s1026" style="position:absolute;margin-left:162.5pt;margin-top:2.4pt;width:21.5pt;height:18.65pt;z-index:251689984;visibility:visible;mso-wrap-style:square;mso-wrap-distance-left:9pt;mso-wrap-distance-top:0;mso-wrap-distance-right:9pt;mso-wrap-distance-bottom:0;mso-position-horizontal:absolute;mso-position-horizontal-relative:text;mso-position-vertical:absolute;mso-position-vertical-relative:text;v-text-anchor:middle" o:gfxdata="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" filled="f" strokecolor="#2e74b5 [2408]" strokeweight="4.5pt">
+              <v:oval w14:anchorId="45CFF303" id="Oval 8" o:spid="_x0000_s1026" style="position:absolute;margin-left:162.5pt;margin-top:2.4pt;width:21.5pt;height:18.65pt;z-index:251689984;visibility:visible;mso-wrap-style:square;mso-wrap-distance-left:9pt;mso-wrap-distance-top:0;mso-wrap-distance-right:9pt;mso-wrap-distance-bottom:0;mso-position-horizontal:absolute;mso-position-horizontal-relative:text;mso-position-vertical:absolute;mso-position-vertical-relative:text;v-text-anchor:middle" o:gfxdata="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" filled="f" strokecolor="#2e74b5 [2408]" strokeweight="4.5pt">
                 <v:stroke joinstyle="miter"/>
               </v:oval>
             </w:pict>
@@ -847,7 +844,7 @@
           </mc:Choice>
           <mc:Fallback>
             <w:pict>
-              <v:shapetype w14:anchorId="557DBEE7" id="_x0000_t5" coordsize="21600,21600" o:spt="5" adj="10800" path="m@0,l,21600r21600,xe">
+              <v:shapetype w14:anchorId="440965BF" id="_x0000_t5" coordsize="21600,21600" o:spt="5" adj="10800" path="m@0,l,21600r21600,xe">
                 <v:stroke joinstyle="miter"/>
                 <v:formulas>
                   <v:f eqn="val #0"/>
@@ -935,7 +932,7 @@
           </mc:Choice>
           <mc:Fallback>
             <w:pict>
-              <v:shape w14:anchorId="064A06DC" id="Star: 5 Points 11" o:spid="_x0000_s1026" style="position:absolute;margin-left:354.5pt;margin-top:15.55pt;width:10.75pt;height:12pt;z-index:251696128;visibility:visible;mso-wrap-style:square;mso-width-percent:0;mso-height-percent:0;mso-wrap-distance-left:9pt;mso-wrap-distance-top:0;mso-wrap-distance-right:9pt;mso-wrap-distance-bottom:0;mso-position-horizontal:absolute;mso-position-horizontal-relative:text;mso-position-vertical:absolute;mso-position-vertical-relative:text;mso-width-percent:0;mso-height-percent:0;mso-width-relative:margin;mso-height-relative:margin;v-text-anchor:middle" coordsize="136693,152400" o:gfxdata="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" path="m,58211r52212,1l68347,,84481,58212r52212,-1l94452,94188r16135,58212l68347,116422,26106,152400,42241,94188,,58211xe" fillcolor="#630" strokecolor="#630" strokeweight="3pt">
+              <v:shape w14:anchorId="2D5C3321" id="Star: 5 Points 11" o:spid="_x0000_s1026" style="position:absolute;margin-left:354.5pt;margin-top:15.55pt;width:10.75pt;height:12pt;z-index:251696128;visibility:visible;mso-wrap-style:square;mso-width-percent:0;mso-height-percent:0;mso-wrap-distance-left:9pt;mso-wrap-distance-top:0;mso-wrap-distance-right:9pt;mso-wrap-distance-bottom:0;mso-position-horizontal:absolute;mso-position-horizontal-relative:text;mso-position-vertical:absolute;mso-position-vertical-relative:text;mso-width-percent:0;mso-height-percent:0;mso-width-relative:margin;mso-height-relative:margin;v-text-anchor:middle" coordsize="136693,152400" o:gfxdata="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" path="m,58211r52212,1l68347,,84481,58212r52212,-1l94452,94188r16135,58212l68347,116422,26106,152400,42241,94188,,58211xe" fillcolor="#630" strokecolor="#630" strokeweight="3pt">
                 <v:stroke joinstyle="miter"/>
                 <v:path arrowok="t" o:connecttype="custom" o:connectlocs="0,58211;52212,58212;68347,0;84481,58212;136693,58211;94452,94188;110587,152400;68347,116422;26106,152400;42241,94188;0,58211" o:connectangles="0,0,0,0,0,0,0,0,0,0,0"/>
               </v:shape>
@@ -1110,7 +1107,7 @@
           </mc:Choice>
           <mc:Fallback>
             <w:pict>
-              <v:shape w14:anchorId="0FC5072F" id="Star: 5 Points 11" o:spid="_x0000_s1026" style="position:absolute;margin-left:-25.75pt;margin-top:13.05pt;width:10.75pt;height:12pt;z-index:251703296;visibility:visible;mso-wrap-style:square;mso-width-percent:0;mso-height-percent:0;mso-wrap-distance-left:9pt;mso-wrap-distance-top:0;mso-wrap-distance-right:9pt;mso-wrap-distance-bottom:0;mso-position-horizontal:absolute;mso-position-horizontal-relative:text;mso-position-vertical:absolute;mso-position-vertical-relative:text;mso-width-percent:0;mso-height-percent:0;mso-width-relative:margin;mso-height-relative:margin;v-text-anchor:middle" coordsize="136693,152400" o:gfxdata="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" path="m,58211r52212,1l68347,,84481,58212r52212,-1l94452,94188r16135,58212l68347,116422,26106,152400,42241,94188,,58211xe" fillcolor="#630" strokecolor="#630" strokeweight="3pt">
+              <v:shape w14:anchorId="3BF21254" id="Star: 5 Points 11" o:spid="_x0000_s1026" style="position:absolute;margin-left:-25.75pt;margin-top:13.05pt;width:10.75pt;height:12pt;z-index:251703296;visibility:visible;mso-wrap-style:square;mso-width-percent:0;mso-height-percent:0;mso-wrap-distance-left:9pt;mso-wrap-distance-top:0;mso-wrap-distance-right:9pt;mso-wrap-distance-bottom:0;mso-position-horizontal:absolute;mso-position-horizontal-relative:text;mso-position-vertical:absolute;mso-position-vertical-relative:text;mso-width-percent:0;mso-height-percent:0;mso-width-relative:margin;mso-height-relative:margin;v-text-anchor:middle" coordsize="136693,152400" o:gfxdata="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" path="m,58211r52212,1l68347,,84481,58212r52212,-1l94452,94188r16135,58212l68347,116422,26106,152400,42241,94188,,58211xe" fillcolor="#630" strokecolor="#630" strokeweight="3pt">
                 <v:stroke joinstyle="miter"/>
                 <v:path arrowok="t" o:connecttype="custom" o:connectlocs="0,58211;52212,58212;68347,0;84481,58212;136693,58211;94452,94188;110587,152400;68347,116422;26106,152400;42241,94188;0,58211" o:connectangles="0,0,0,0,0,0,0,0,0,0,0"/>
               </v:shape>
@@ -1276,7 +1273,7 @@
           </mc:Choice>
           <mc:Fallback>
             <w:pict>
-              <v:shape w14:anchorId="2E796FDE" id="Isosceles Triangle 2" o:spid="_x0000_s1026" type="#_x0000_t5" style="position:absolute;margin-left:-27.25pt;margin-top:25.05pt;width:12.5pt;height:15.8pt;z-index:251705344;visibility:visible;mso-wrap-style:square;mso-width-percent:0;mso-height-percent:0;mso-wrap-distance-left:9pt;mso-wrap-distance-top:0;mso-wrap-distance-right:9pt;mso-wrap-distance-bottom:0;mso-position-horizontal:absolute;mso-position-horizontal-relative:text;mso-position-vertical:absolute;mso-position-vertical-relative:text;mso-width-percent:0;mso-height-percent:0;mso-width-relative:margin;mso-height-relative:margin;v-text-anchor:middle" o:gfxdata="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" fillcolor="#4472c4 [3204]" strokecolor="#1f3763 [1604]" strokeweight="1pt"/>
+              <v:shape w14:anchorId="62F80EDE" id="Isosceles Triangle 2" o:spid="_x0000_s1026" type="#_x0000_t5" style="position:absolute;margin-left:-27.25pt;margin-top:25.05pt;width:12.5pt;height:15.8pt;z-index:251705344;visibility:visible;mso-wrap-style:square;mso-width-percent:0;mso-height-percent:0;mso-wrap-distance-left:9pt;mso-wrap-distance-top:0;mso-wrap-distance-right:9pt;mso-wrap-distance-bottom:0;mso-position-horizontal:absolute;mso-position-horizontal-relative:text;mso-position-vertical:absolute;mso-position-vertical-relative:text;mso-width-percent:0;mso-height-percent:0;mso-width-relative:margin;mso-height-relative:margin;v-text-anchor:middle" o:gfxdata="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" fillcolor="#4472c4 [3204]" strokecolor="#1f3763 [1604]" strokeweight="1pt"/>
             </w:pict>
           </mc:Fallback>
         </mc:AlternateContent>
@@ -1460,7 +1457,7 @@
           </mc:Choice>
           <mc:Fallback>
             <w:pict>
-              <v:line w14:anchorId="7CF9F844" id="Straight Connector 2" o:spid="_x0000_s1026" style="position:absolute;flip:y;z-index:251667456;visibility:visible;mso-wrap-style:square;mso-width-percent:0;mso-height-percent:0;mso-wrap-distance-left:9pt;mso-wrap-distance-top:0;mso-wrap-distance-right:9pt;mso-wrap-distance-bottom:0;mso-position-horizontal:absolute;mso-position-horizontal-relative:text;mso-position-vertical:absolute;mso-position-vertical-relative:text;mso-width-percent:0;mso-height-percent:0;mso-width-relative:margin;mso-height-relative:margin" from="34.5pt,48.75pt" to="67.5pt,50.25pt" o:gfxdata="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" strokecolor="#7030a0" strokeweight="2.25pt">
+              <v:line w14:anchorId="549DB999" id="Straight Connector 2" o:spid="_x0000_s1026" style="position:absolute;flip:y;z-index:251667456;visibility:visible;mso-wrap-style:square;mso-width-percent:0;mso-height-percent:0;mso-wrap-distance-left:9pt;mso-wrap-distance-top:0;mso-wrap-distance-right:9pt;mso-wrap-distance-bottom:0;mso-position-horizontal:absolute;mso-position-horizontal-relative:text;mso-position-vertical:absolute;mso-position-vertical-relative:text;mso-width-percent:0;mso-height-percent:0;mso-width-relative:margin;mso-height-relative:margin" from="34.5pt,48.75pt" to="67.5pt,50.25pt" o:gfxdata="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" strokecolor="#7030a0" strokeweight="2.25pt">
                 <v:stroke joinstyle="miter"/>
               </v:line>
             </w:pict>
@@ -2186,19 +2183,18 @@
     <w:p/>
     <w:p/>
     <w:p/>
-    <w:p/>
     <w:p>
       <w:r>
         <mc:AlternateContent>
           <mc:Choice Requires="wps">
             <w:drawing>
-              <wp:anchor distT="0" distB="0" distL="114300" distR="114300" simplePos="0" relativeHeight="251674624" behindDoc="0" locked="0" layoutInCell="1" allowOverlap="1" wp14:anchorId="35F193DD" wp14:editId="58C4A8C0">
+              <wp:anchor distT="0" distB="0" distL="114300" distR="114300" simplePos="0" relativeHeight="251674624" behindDoc="0" locked="0" layoutInCell="1" allowOverlap="1" wp14:anchorId="35F193DD" wp14:editId="1FA2760B">
                 <wp:simplePos x="0" y="0"/>
                 <wp:positionH relativeFrom="column">
-                  <wp:posOffset>1638300</wp:posOffset>
+                  <wp:posOffset>1628140</wp:posOffset>
                 </wp:positionH>
                 <wp:positionV relativeFrom="paragraph">
-                  <wp:posOffset>152399</wp:posOffset>
+                  <wp:posOffset>199390</wp:posOffset>
                 </wp:positionV>
                 <wp:extent cx="2556510" cy="1666875"/>
                 <wp:effectExtent l="38100" t="19050" r="34290" b="47625"/>
@@ -2255,13 +2251,17 @@
           </mc:Choice>
           <mc:Fallback>
             <w:pict>
-              <v:shape w14:anchorId="25ADEAE0" id="Straight Arrow Connector 7" o:spid="_x0000_s1026" type="#_x0000_t32" style="position:absolute;margin-left:129pt;margin-top:12pt;width:201.3pt;height:131.25pt;flip:x;z-index:251674624;visibility:visible;mso-wrap-style:square;mso-width-percent:0;mso-height-percent:0;mso-wrap-distance-left:9pt;mso-wrap-distance-top:0;mso-wrap-distance-right:9pt;mso-wrap-distance-bottom:0;mso-position-horizontal:absolute;mso-position-horizontal-relative:text;mso-position-vertical:absolute;mso-position-vertical-relative:text;mso-width-percent:0;mso-height-percent:0;mso-width-relative:margin;mso-height-relative:margin" o:gfxdata="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" strokecolor="#2e74b5 [2408]" strokeweight="4.5pt">
+              <v:shape w14:anchorId="7BC563B6" id="Straight Arrow Connector 7" o:spid="_x0000_s1026" type="#_x0000_t32" style="position:absolute;margin-left:128.2pt;margin-top:15.7pt;width:201.3pt;height:131.25pt;flip:x;z-index:251674624;visibility:visible;mso-wrap-style:square;mso-width-percent:0;mso-height-percent:0;mso-wrap-distance-left:9pt;mso-wrap-distance-top:0;mso-wrap-distance-right:9pt;mso-wrap-distance-bottom:0;mso-position-horizontal:absolute;mso-position-horizontal-relative:text;mso-position-vertical:absolute;mso-position-vertical-relative:text;mso-width-percent:0;mso-height-percent:0;mso-width-relative:margin;mso-height-relative:margin" o:gfxdata="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" strokecolor="#2e74b5 [2408]" strokeweight="4.5pt">
                 <v:stroke endarrow="block" joinstyle="miter"/>
               </v:shape>
             </w:pict>
           </mc:Fallback>
         </mc:AlternateContent>
       </w:r>
+    </w:p>
+    <w:p>
+      <w:bookmarkStart w:id="0" w:name="_GoBack"/>
+      <w:bookmarkEnd w:id="0"/>
       <w:r>
         <mc:AlternateContent>
           <mc:Choice Requires="wps">
@@ -2331,7 +2331,7 @@
           </mc:Choice>
           <mc:Fallback>
             <w:pict>
-              <v:oval w14:anchorId="3095F850" id="Oval 5" o:spid="_x0000_s1026" style="position:absolute;margin-left:103.5pt;margin-top:105.75pt;width:25.5pt;height:26.25pt;z-index:251673600;visibility:visible;mso-wrap-style:square;mso-width-percent:0;mso-height-percent:0;mso-wrap-distance-left:9pt;mso-wrap-distance-top:0;mso-wrap-distance-right:9pt;mso-wrap-distance-bottom:0;mso-position-horizontal:absolute;mso-position-horizontal-relative:text;mso-position-vertical:absolute;mso-position-vertical-relative:text;mso-width-percent:0;mso-height-percent:0;mso-width-relative:margin;mso-height-relative:margin;v-text-anchor:middle" o:gfxdata="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" filled="f" strokecolor="#2e74b5 [2408]" strokeweight="4.5pt">
+              <v:oval w14:anchorId="3A8A5F26" id="Oval 5" o:spid="_x0000_s1026" style="position:absolute;margin-left:103.5pt;margin-top:105.75pt;width:25.5pt;height:26.25pt;z-index:251673600;visibility:visible;mso-wrap-style:square;mso-width-percent:0;mso-height-percent:0;mso-wrap-distance-left:9pt;mso-wrap-distance-top:0;mso-wrap-distance-right:9pt;mso-wrap-distance-bottom:0;mso-position-horizontal:absolute;mso-position-horizontal-relative:text;mso-position-vertical:absolute;mso-position-vertical-relative:text;mso-width-percent:0;mso-height-percent:0;mso-width-relative:margin;mso-height-relative:margin;v-text-anchor:middle" o:gfxdata="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" filled="f" strokecolor="#2e74b5 [2408]" strokeweight="4.5pt">
                 <v:stroke joinstyle="miter"/>
               </v:oval>
             </w:pict>
@@ -2529,7 +2529,7 @@
           </mc:Choice>
           <mc:Fallback>
             <w:pict>
-              <v:shape w14:anchorId="62C8B822" id="Isosceles Triangle 15" o:spid="_x0000_s1026" type="#_x0000_t5" style="position:absolute;margin-left:337.5pt;margin-top:259.5pt;width:15pt;height:19.5pt;z-index:251678720;visibility:visible;mso-wrap-style:square;mso-width-percent:0;mso-height-percent:0;mso-wrap-distance-left:9pt;mso-wrap-distance-top:0;mso-wrap-distance-right:9pt;mso-wrap-distance-bottom:0;mso-position-horizontal:absolute;mso-position-horizontal-relative:text;mso-position-vertical:absolute;mso-position-vertical-relative:text;mso-width-percent:0;mso-height-percent:0;mso-width-relative:margin;mso-height-relative:margin;v-text-anchor:middle" o:gfxdata="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" fillcolor="red" strokecolor="red" strokeweight="3pt"/>
+              <v:shape w14:anchorId="64B0C4C7" id="Isosceles Triangle 15" o:spid="_x0000_s1026" type="#_x0000_t5" style="position:absolute;margin-left:337.5pt;margin-top:259.5pt;width:15pt;height:19.5pt;z-index:251678720;visibility:visible;mso-wrap-style:square;mso-width-percent:0;mso-height-percent:0;mso-wrap-distance-left:9pt;mso-wrap-distance-top:0;mso-wrap-distance-right:9pt;mso-wrap-distance-bottom:0;mso-position-horizontal:absolute;mso-position-horizontal-relative:text;mso-position-vertical:absolute;mso-position-vertical-relative:text;mso-width-percent:0;mso-height-percent:0;mso-width-relative:margin;mso-height-relative:margin;v-text-anchor:middle" o:gfxdata="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" fillcolor="red" strokecolor="red" strokeweight="3pt"/>
             </w:pict>
           </mc:Fallback>
         </mc:AlternateContent>
@@ -2609,7 +2609,7 @@
           </mc:Choice>
           <mc:Fallback>
             <w:pict>
-              <v:shape w14:anchorId="0768F062" id="Star: 5 Points 13" o:spid="_x0000_s1026" style="position:absolute;margin-left:336.75pt;margin-top:223.5pt;width:17.25pt;height:19.3pt;z-index:251676672;visibility:visible;mso-wrap-style:square;mso-width-percent:0;mso-height-percent:0;mso-wrap-distance-left:9pt;mso-wrap-distance-top:0;mso-wrap-distance-right:9pt;mso-wrap-distance-bottom:0;mso-position-horizontal:absolute;mso-position-horizontal-relative:text;mso-position-vertical:absolute;mso-position-vertical-relative:text;mso-width-percent:0;mso-height-percent:0;mso-width-relative:margin;mso-height-relative:margin;v-text-anchor:middle" coordsize="219075,245048" o:gfxdata="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" path="m,93600r83680,l109538,r25857,93600l219075,93600r-67699,57847l177235,245047,109538,187199,41840,245047,67699,151447,,93600xe" fillcolor="#630" strokecolor="#630" strokeweight="3pt">
+              <v:shape w14:anchorId="2A7CBA8D" id="Star: 5 Points 13" o:spid="_x0000_s1026" style="position:absolute;margin-left:336.75pt;margin-top:223.5pt;width:17.25pt;height:19.3pt;z-index:251676672;visibility:visible;mso-wrap-style:square;mso-width-percent:0;mso-height-percent:0;mso-wrap-distance-left:9pt;mso-wrap-distance-top:0;mso-wrap-distance-right:9pt;mso-wrap-distance-bottom:0;mso-position-horizontal:absolute;mso-position-horizontal-relative:text;mso-position-vertical:absolute;mso-position-vertical-relative:text;mso-width-percent:0;mso-height-percent:0;mso-width-relative:margin;mso-height-relative:margin;v-text-anchor:middle" coordsize="219075,245048" o:gfxdata="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" path="m,93600r83680,l109538,r25857,93600l219075,93600r-67699,57847l177235,245047,109538,187199,41840,245047,67699,151447,,93600xe" fillcolor="#630" strokecolor="#630" strokeweight="3pt">
                 <v:stroke joinstyle="miter"/>
                 <v:path arrowok="t" o:connecttype="custom" o:connectlocs="0,93600;83680,93600;109538,0;135395,93600;219075,93600;151376,151447;177235,245047;109538,187199;41840,245047;67699,151447;0,93600" o:connectangles="0,0,0,0,0,0,0,0,0,0,0"/>
               </v:shape>
@@ -2961,7 +2961,7 @@
           </mc:Choice>
           <mc:Fallback>
             <w:pict>
-              <v:line w14:anchorId="7D1530E6" id="Straight Connector 17" o:spid="_x0000_s1026" style="position:absolute;z-index:251681792;visibility:visible;mso-wrap-style:square;mso-width-percent:0;mso-wrap-distance-left:9pt;mso-wrap-distance-top:0;mso-wrap-distance-right:9pt;mso-wrap-distance-bottom:0;mso-position-horizontal:absolute;mso-position-horizontal-relative:text;mso-position-vertical:absolute;mso-position-vertical-relative:text;mso-width-percent:0;mso-width-relative:margin" from="446.65pt,26.25pt" to="478.2pt,26.25pt" o:gfxdata="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" strokecolor="black [3213]" strokeweight="3pt">
+              <v:line w14:anchorId="39C3A2BE" id="Straight Connector 17" o:spid="_x0000_s1026" style="position:absolute;z-index:251681792;visibility:visible;mso-wrap-style:square;mso-width-percent:0;mso-wrap-distance-left:9pt;mso-wrap-distance-top:0;mso-wrap-distance-right:9pt;mso-wrap-distance-bottom:0;mso-position-horizontal:absolute;mso-position-horizontal-relative:text;mso-position-vertical:absolute;mso-position-vertical-relative:text;mso-width-percent:0;mso-width-relative:margin" from="446.65pt,26.25pt" to="478.2pt,26.25pt" o:gfxdata="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" strokecolor="black [3213]" strokeweight="3pt">
                 <v:stroke joinstyle="miter"/>
                 <o:lock v:ext="edit" shapetype="f"/>
               </v:line>
@@ -3039,7 +3039,7 @@
           </mc:Choice>
           <mc:Fallback>
             <w:pict>
-              <v:shapetype w14:anchorId="32512974" id="_x0000_t88" coordsize="21600,21600" o:spt="88" adj="1800,10800" path="m,qx10800@0l10800@2qy21600@11,10800@3l10800@1qy,21600e" filled="f">
+              <v:shapetype w14:anchorId="15AADF55" id="_x0000_t88" coordsize="21600,21600" o:spt="88" adj="1800,10800" path="m,qx10800@0l10800@2qy21600@11,10800@3l10800@1qy,21600e" filled="f">
                 <v:formulas>
                   <v:f eqn="val #0"/>
                   <v:f eqn="sum 21600 0 #0"/>
@@ -3142,7 +3142,7 @@
           </mc:Choice>
           <mc:Fallback>
             <w:pict>
-              <v:shape w14:anchorId="62FE3699" id="Isosceles Triangle 11" o:spid="_x0000_s1026" type="#_x0000_t5" style="position:absolute;margin-left:409.15pt;margin-top:4.5pt;width:11.25pt;height:14.6pt;z-index:251677696;visibility:visible;mso-wrap-style:square;mso-width-percent:0;mso-height-percent:0;mso-wrap-distance-left:9pt;mso-wrap-distance-top:0;mso-wrap-distance-right:9pt;mso-wrap-distance-bottom:0;mso-position-horizontal:absolute;mso-position-horizontal-relative:text;mso-position-vertical:absolute;mso-position-vertical-relative:text;mso-width-percent:0;mso-height-percent:0;mso-width-relative:margin;mso-height-relative:margin;v-text-anchor:middle" o:gfxdata="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" fillcolor="red" strokecolor="red" strokeweight="1pt"/>
+              <v:shape w14:anchorId="5C8105EE" id="Isosceles Triangle 11" o:spid="_x0000_s1026" type="#_x0000_t5" style="position:absolute;margin-left:409.15pt;margin-top:4.5pt;width:11.25pt;height:14.6pt;z-index:251677696;visibility:visible;mso-wrap-style:square;mso-width-percent:0;mso-height-percent:0;mso-wrap-distance-left:9pt;mso-wrap-distance-top:0;mso-wrap-distance-right:9pt;mso-wrap-distance-bottom:0;mso-position-horizontal:absolute;mso-position-horizontal-relative:text;mso-position-vertical:absolute;mso-position-vertical-relative:text;mso-width-percent:0;mso-height-percent:0;mso-width-relative:margin;mso-height-relative:margin;v-text-anchor:middle" o:gfxdata="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" fillcolor="red" strokecolor="red" strokeweight="1pt"/>
             </w:pict>
           </mc:Fallback>
         </mc:AlternateContent>
@@ -3216,7 +3216,7 @@
           </mc:Choice>
           <mc:Fallback>
             <w:pict>
-              <v:shape w14:anchorId="6655206C" id="Star: 5 Points 8" o:spid="_x0000_s1026" style="position:absolute;margin-left:408pt;margin-top:33pt;width:15pt;height:16.8pt;z-index:251675648;visibility:visible;mso-wrap-style:square;mso-width-percent:0;mso-height-percent:0;mso-wrap-distance-left:9pt;mso-wrap-distance-top:0;mso-wrap-distance-right:9pt;mso-wrap-distance-bottom:0;mso-position-horizontal:absolute;mso-position-horizontal-relative:text;mso-position-vertical:absolute;mso-position-vertical-relative:text;mso-width-percent:0;mso-height-percent:0;mso-width-relative:margin;mso-height-relative:margin;v-text-anchor:middle" coordsize="190500,213085" o:gfxdata="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" path="m,81391r72765,1l95250,r22485,81392l190500,81391r-58868,50302l154118,213084,95250,162781,36382,213084,58868,131693,,81391xe" fillcolor="#630" strokecolor="#630" strokeweight="1pt">
+              <v:shape w14:anchorId="0C8F194D" id="Star: 5 Points 8" o:spid="_x0000_s1026" style="position:absolute;margin-left:408pt;margin-top:33pt;width:15pt;height:16.8pt;z-index:251675648;visibility:visible;mso-wrap-style:square;mso-width-percent:0;mso-height-percent:0;mso-wrap-distance-left:9pt;mso-wrap-distance-top:0;mso-wrap-distance-right:9pt;mso-wrap-distance-bottom:0;mso-position-horizontal:absolute;mso-position-horizontal-relative:text;mso-position-vertical:absolute;mso-position-vertical-relative:text;mso-width-percent:0;mso-height-percent:0;mso-width-relative:margin;mso-height-relative:margin;v-text-anchor:middle" coordsize="190500,213085" o:gfxdata="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" path="m,81391r72765,1l95250,r22485,81392l190500,81391r-58868,50302l154118,213084,95250,162781,36382,213084,58868,131693,,81391xe" fillcolor="#630" strokecolor="#630" strokeweight="1pt">
                 <v:stroke joinstyle="miter"/>
                 <v:path arrowok="t" o:connecttype="custom" o:connectlocs="0,81391;72765,81392;95250,0;117735,81392;190500,81391;131632,131693;154118,213084;95250,162781;36382,213084;58868,131693;0,81391" o:connectangles="0,0,0,0,0,0,0,0,0,0,0"/>
               </v:shape>

</xml_diff>